<commit_message>
Added prueba 4/8 testMansion
</commit_message>
<xml_diff>
--- a/Método de la ingeniería/Diseños de casos pruebas unitarias.docx
+++ b/Método de la ingeniería/Diseños de casos pruebas unitarias.docx
@@ -18030,7 +18030,15 @@
               <w:rPr>
                 <w:rFonts w:ascii="Times New Roman" w:hAnsi="Times New Roman" w:cs="Times New Roman"/>
               </w:rPr>
-              <w:t xml:space="preserve">: Verifica que el método </w:t>
+              <w:t>: Verifica que e</w:t>
+            </w:r>
+            <w:bookmarkStart w:id="0" w:name="_GoBack"/>
+            <w:bookmarkEnd w:id="0"/>
+            <w:r>
+              <w:rPr>
+                <w:rFonts w:ascii="Times New Roman" w:hAnsi="Times New Roman" w:cs="Times New Roman"/>
+              </w:rPr>
+              <w:t xml:space="preserve">l método </w:t>
             </w:r>
             <w:proofErr w:type="spellStart"/>
             <w:r>
@@ -22300,30 +22308,28 @@
               </w:rPr>
               <w:t xml:space="preserve">Name: </w:t>
             </w:r>
-            <w:proofErr w:type="spellStart"/>
-            <w:r>
-              <w:rPr>
-                <w:rFonts w:ascii="Times New Roman" w:hAnsi="Times New Roman" w:cs="Times New Roman"/>
-                <w:lang w:val="en-US"/>
-              </w:rPr>
-              <w:t>Cucharon</w:t>
-            </w:r>
-            <w:proofErr w:type="spellEnd"/>
-          </w:p>
-          <w:p>
-            <w:pPr>
-              <w:jc w:val="both"/>
-              <w:rPr>
-                <w:rFonts w:ascii="Times New Roman" w:hAnsi="Times New Roman" w:cs="Times New Roman"/>
-                <w:lang w:val="en-US"/>
-              </w:rPr>
-            </w:pPr>
-            <w:r>
-              <w:rPr>
-                <w:rFonts w:ascii="Times New Roman" w:hAnsi="Times New Roman" w:cs="Times New Roman"/>
-                <w:lang w:val="en-US"/>
-              </w:rPr>
-              <w:t>Value: 300000</w:t>
+            <w:r>
+              <w:rPr>
+                <w:rFonts w:ascii="Times New Roman" w:hAnsi="Times New Roman" w:cs="Times New Roman"/>
+                <w:lang w:val="en-US"/>
+              </w:rPr>
+              <w:t>Treas1</w:t>
+            </w:r>
+          </w:p>
+          <w:p>
+            <w:pPr>
+              <w:jc w:val="both"/>
+              <w:rPr>
+                <w:rFonts w:ascii="Times New Roman" w:hAnsi="Times New Roman" w:cs="Times New Roman"/>
+                <w:lang w:val="en-US"/>
+              </w:rPr>
+            </w:pPr>
+            <w:r>
+              <w:rPr>
+                <w:rFonts w:ascii="Times New Roman" w:hAnsi="Times New Roman" w:cs="Times New Roman"/>
+                <w:lang w:val="en-US"/>
+              </w:rPr>
+              <w:t>Value: 30000</w:t>
             </w:r>
           </w:p>
         </w:tc>
@@ -22342,7 +22348,13 @@
               <w:rPr>
                 <w:rFonts w:ascii="Times New Roman" w:hAnsi="Times New Roman" w:cs="Times New Roman"/>
               </w:rPr>
-              <w:t>La cocina tiene un Tesoro en su lista y es un Cucharon de valor 300000</w:t>
+              <w:t xml:space="preserve">La cocina tiene un Tesoro en su lista y es un </w:t>
+            </w:r>
+            <w:r>
+              <w:rPr>
+                <w:rFonts w:ascii="Times New Roman" w:hAnsi="Times New Roman" w:cs="Times New Roman"/>
+              </w:rPr>
+              <w:t>Treas1 de valor 30000</w:t>
             </w:r>
           </w:p>
         </w:tc>
@@ -22474,30 +22486,28 @@
               </w:rPr>
               <w:t xml:space="preserve">Name: </w:t>
             </w:r>
-            <w:proofErr w:type="spellStart"/>
-            <w:r>
-              <w:rPr>
-                <w:rFonts w:ascii="Times New Roman" w:hAnsi="Times New Roman" w:cs="Times New Roman"/>
-                <w:lang w:val="en-US"/>
-              </w:rPr>
-              <w:t>Cucharon</w:t>
-            </w:r>
-            <w:proofErr w:type="spellEnd"/>
-          </w:p>
-          <w:p>
-            <w:pPr>
-              <w:jc w:val="both"/>
-              <w:rPr>
-                <w:rFonts w:ascii="Times New Roman" w:hAnsi="Times New Roman" w:cs="Times New Roman"/>
-                <w:lang w:val="en-US"/>
-              </w:rPr>
-            </w:pPr>
-            <w:r>
-              <w:rPr>
-                <w:rFonts w:ascii="Times New Roman" w:hAnsi="Times New Roman" w:cs="Times New Roman"/>
-                <w:lang w:val="en-US"/>
-              </w:rPr>
-              <w:t>Value: 300000</w:t>
+            <w:r>
+              <w:rPr>
+                <w:rFonts w:ascii="Times New Roman" w:hAnsi="Times New Roman" w:cs="Times New Roman"/>
+                <w:lang w:val="en-US"/>
+              </w:rPr>
+              <w:t>Treas1</w:t>
+            </w:r>
+          </w:p>
+          <w:p>
+            <w:pPr>
+              <w:jc w:val="both"/>
+              <w:rPr>
+                <w:rFonts w:ascii="Times New Roman" w:hAnsi="Times New Roman" w:cs="Times New Roman"/>
+                <w:lang w:val="en-US"/>
+              </w:rPr>
+            </w:pPr>
+            <w:r>
+              <w:rPr>
+                <w:rFonts w:ascii="Times New Roman" w:hAnsi="Times New Roman" w:cs="Times New Roman"/>
+                <w:lang w:val="en-US"/>
+              </w:rPr>
+              <w:t>Value: 30000</w:t>
             </w:r>
           </w:p>
         </w:tc>
@@ -22516,7 +22526,13 @@
               <w:rPr>
                 <w:rFonts w:ascii="Times New Roman" w:hAnsi="Times New Roman" w:cs="Times New Roman"/>
               </w:rPr>
-              <w:t>La cocina tiene un Tesoro en su lista y es un Cucharon de valor 300000</w:t>
+              <w:t xml:space="preserve">La cocina tiene un Tesoro en su lista y es un </w:t>
+            </w:r>
+            <w:r>
+              <w:rPr>
+                <w:rFonts w:ascii="Times New Roman" w:hAnsi="Times New Roman" w:cs="Times New Roman"/>
+              </w:rPr>
+              <w:t>Treas1 de valor 30000</w:t>
             </w:r>
           </w:p>
         </w:tc>
@@ -22604,14 +22620,52 @@
               <w:rPr>
                 <w:rFonts w:ascii="Times New Roman" w:hAnsi="Times New Roman" w:cs="Times New Roman"/>
               </w:rPr>
-              <w:t xml:space="preserve">El mismo que en el caso 1 pero la </w:t>
-            </w:r>
-            <w:r>
-              <w:rPr>
-                <w:rFonts w:ascii="Times New Roman" w:hAnsi="Times New Roman" w:cs="Times New Roman"/>
-              </w:rPr>
-              <w:t>tiene un Tesoro en su lista y es un Cucharon de valor 300000</w:t>
-            </w:r>
+              <w:t>E</w:t>
+            </w:r>
+            <w:r>
+              <w:rPr>
+                <w:rFonts w:ascii="Times New Roman" w:hAnsi="Times New Roman" w:cs="Times New Roman"/>
+              </w:rPr>
+              <w:t>l mismo que en el caso 1 pero</w:t>
+            </w:r>
+            <w:r>
+              <w:rPr>
+                <w:rFonts w:ascii="Times New Roman" w:hAnsi="Times New Roman" w:cs="Times New Roman"/>
+              </w:rPr>
+              <w:t xml:space="preserve"> </w:t>
+            </w:r>
+            <w:r>
+              <w:rPr>
+                <w:rFonts w:ascii="Times New Roman" w:hAnsi="Times New Roman" w:cs="Times New Roman"/>
+              </w:rPr>
+              <w:t xml:space="preserve">tiene un Tesoro en su lista y es un </w:t>
+            </w:r>
+            <w:r>
+              <w:rPr>
+                <w:rFonts w:ascii="Times New Roman" w:hAnsi="Times New Roman" w:cs="Times New Roman"/>
+              </w:rPr>
+              <w:t>Treas1</w:t>
+            </w:r>
+            <w:r>
+              <w:rPr>
+                <w:rFonts w:ascii="Times New Roman" w:hAnsi="Times New Roman" w:cs="Times New Roman"/>
+              </w:rPr>
+              <w:t xml:space="preserve"> de valor 300000</w:t>
+            </w:r>
+            <w:r>
+              <w:rPr>
+                <w:rFonts w:ascii="Times New Roman" w:hAnsi="Times New Roman" w:cs="Times New Roman"/>
+              </w:rPr>
+              <w:t xml:space="preserve"> que pertenece a </w:t>
+            </w:r>
+            <w:proofErr w:type="spellStart"/>
+            <w:r>
+              <w:rPr>
+                <w:rFonts w:ascii="Times New Roman" w:hAnsi="Times New Roman" w:cs="Times New Roman"/>
+              </w:rPr>
+              <w:t>Kitchen</w:t>
+            </w:r>
+            <w:proofErr w:type="spellEnd"/>
           </w:p>
         </w:tc>
         <w:tc>
@@ -22656,15 +22710,13 @@
               </w:rPr>
               <w:t xml:space="preserve">Name: </w:t>
             </w:r>
-            <w:proofErr w:type="spellStart"/>
-            <w:r>
-              <w:rPr>
-                <w:rFonts w:ascii="Times New Roman" w:hAnsi="Times New Roman" w:cs="Times New Roman"/>
-                <w:lang w:val="en-US"/>
-              </w:rPr>
-              <w:t>Tenedor</w:t>
-            </w:r>
-            <w:proofErr w:type="spellEnd"/>
+            <w:r>
+              <w:rPr>
+                <w:rFonts w:ascii="Times New Roman" w:hAnsi="Times New Roman" w:cs="Times New Roman"/>
+                <w:lang w:val="en-US"/>
+              </w:rPr>
+              <w:t>Knife</w:t>
+            </w:r>
           </w:p>
           <w:p>
             <w:pPr>
@@ -22727,13 +22779,39 @@
               <w:rPr>
                 <w:rFonts w:ascii="Times New Roman" w:hAnsi="Times New Roman" w:cs="Times New Roman"/>
               </w:rPr>
-              <w:t>un Cucharon de valor 300000</w:t>
-            </w:r>
-            <w:r>
-              <w:rPr>
-                <w:rFonts w:ascii="Times New Roman" w:hAnsi="Times New Roman" w:cs="Times New Roman"/>
-              </w:rPr>
-              <w:t xml:space="preserve"> y el segundo es un tenedor de valor 30000</w:t>
+              <w:t xml:space="preserve">un </w:t>
+            </w:r>
+            <w:r>
+              <w:rPr>
+                <w:rFonts w:ascii="Times New Roman" w:hAnsi="Times New Roman" w:cs="Times New Roman"/>
+              </w:rPr>
+              <w:t>Treas1</w:t>
+            </w:r>
+            <w:r>
+              <w:rPr>
+                <w:rFonts w:ascii="Times New Roman" w:hAnsi="Times New Roman" w:cs="Times New Roman"/>
+              </w:rPr>
+              <w:t xml:space="preserve"> de valor 300000</w:t>
+            </w:r>
+            <w:r>
+              <w:rPr>
+                <w:rFonts w:ascii="Times New Roman" w:hAnsi="Times New Roman" w:cs="Times New Roman"/>
+              </w:rPr>
+              <w:t xml:space="preserve"> y el segundo es un </w:t>
+            </w:r>
+            <w:proofErr w:type="spellStart"/>
+            <w:r>
+              <w:rPr>
+                <w:rFonts w:ascii="Times New Roman" w:hAnsi="Times New Roman" w:cs="Times New Roman"/>
+              </w:rPr>
+              <w:t>Knife</w:t>
+            </w:r>
+            <w:proofErr w:type="spellEnd"/>
+            <w:r>
+              <w:rPr>
+                <w:rFonts w:ascii="Times New Roman" w:hAnsi="Times New Roman" w:cs="Times New Roman"/>
+              </w:rPr>
+              <w:t xml:space="preserve"> de valor 30000</w:t>
             </w:r>
           </w:p>
         </w:tc>
@@ -22821,13 +22899,7 @@
               <w:rPr>
                 <w:rFonts w:ascii="Times New Roman" w:hAnsi="Times New Roman" w:cs="Times New Roman"/>
               </w:rPr>
-              <w:t xml:space="preserve">El mismo que en el caso 2 pero la </w:t>
-            </w:r>
-            <w:r>
-              <w:rPr>
-                <w:rFonts w:ascii="Times New Roman" w:hAnsi="Times New Roman" w:cs="Times New Roman"/>
-              </w:rPr>
-              <w:t>tiene un Tesoro en su lista y es un Cucharon de valor 300000</w:t>
+              <w:t>El mismo que el anterior pero implementado bajo matriz de adyacencia</w:t>
             </w:r>
           </w:p>
         </w:tc>
@@ -22873,15 +22945,13 @@
               </w:rPr>
               <w:t xml:space="preserve">Name: </w:t>
             </w:r>
-            <w:proofErr w:type="spellStart"/>
-            <w:r>
-              <w:rPr>
-                <w:rFonts w:ascii="Times New Roman" w:hAnsi="Times New Roman" w:cs="Times New Roman"/>
-                <w:lang w:val="en-US"/>
-              </w:rPr>
-              <w:t>Tenedor</w:t>
-            </w:r>
-            <w:proofErr w:type="spellEnd"/>
+            <w:r>
+              <w:rPr>
+                <w:rFonts w:ascii="Times New Roman" w:hAnsi="Times New Roman" w:cs="Times New Roman"/>
+                <w:lang w:val="en-US"/>
+              </w:rPr>
+              <w:t>Knife</w:t>
+            </w:r>
           </w:p>
           <w:p>
             <w:pPr>
@@ -22944,13 +23014,39 @@
               <w:rPr>
                 <w:rFonts w:ascii="Times New Roman" w:hAnsi="Times New Roman" w:cs="Times New Roman"/>
               </w:rPr>
-              <w:t>un Cucharon de valor 300000</w:t>
-            </w:r>
-            <w:r>
-              <w:rPr>
-                <w:rFonts w:ascii="Times New Roman" w:hAnsi="Times New Roman" w:cs="Times New Roman"/>
-              </w:rPr>
-              <w:t xml:space="preserve"> y el segundo es un tenedor de valor 30000</w:t>
+              <w:t xml:space="preserve">un </w:t>
+            </w:r>
+            <w:r>
+              <w:rPr>
+                <w:rFonts w:ascii="Times New Roman" w:hAnsi="Times New Roman" w:cs="Times New Roman"/>
+              </w:rPr>
+              <w:t>Treas1</w:t>
+            </w:r>
+            <w:r>
+              <w:rPr>
+                <w:rFonts w:ascii="Times New Roman" w:hAnsi="Times New Roman" w:cs="Times New Roman"/>
+              </w:rPr>
+              <w:t xml:space="preserve"> de valor 300000</w:t>
+            </w:r>
+            <w:r>
+              <w:rPr>
+                <w:rFonts w:ascii="Times New Roman" w:hAnsi="Times New Roman" w:cs="Times New Roman"/>
+              </w:rPr>
+              <w:t xml:space="preserve"> y el segundo es un </w:t>
+            </w:r>
+            <w:proofErr w:type="spellStart"/>
+            <w:r>
+              <w:rPr>
+                <w:rFonts w:ascii="Times New Roman" w:hAnsi="Times New Roman" w:cs="Times New Roman"/>
+              </w:rPr>
+              <w:t>Knife</w:t>
+            </w:r>
+            <w:proofErr w:type="spellEnd"/>
+            <w:r>
+              <w:rPr>
+                <w:rFonts w:ascii="Times New Roman" w:hAnsi="Times New Roman" w:cs="Times New Roman"/>
+              </w:rPr>
+              <w:t xml:space="preserve"> de valor 30000</w:t>
             </w:r>
           </w:p>
         </w:tc>
@@ -23084,15 +23180,13 @@
               </w:rPr>
               <w:t xml:space="preserve">Name: </w:t>
             </w:r>
-            <w:proofErr w:type="spellStart"/>
-            <w:r>
-              <w:rPr>
-                <w:rFonts w:ascii="Times New Roman" w:hAnsi="Times New Roman" w:cs="Times New Roman"/>
-                <w:lang w:val="en-US"/>
-              </w:rPr>
-              <w:t>Candelabro</w:t>
-            </w:r>
-            <w:proofErr w:type="spellEnd"/>
+            <w:r>
+              <w:rPr>
+                <w:rFonts w:ascii="Times New Roman" w:hAnsi="Times New Roman" w:cs="Times New Roman"/>
+                <w:lang w:val="en-US"/>
+              </w:rPr>
+              <w:t>Ring</w:t>
+            </w:r>
           </w:p>
           <w:p>
             <w:pPr>
@@ -23150,7 +23244,6 @@
               <w:rPr>
                 <w:rFonts w:ascii="Times New Roman" w:hAnsi="Times New Roman" w:cs="Times New Roman"/>
               </w:rPr>
-              <w:lastRenderedPageBreak/>
               <w:t>Mansion</w:t>
             </w:r>
             <w:proofErr w:type="spellEnd"/>
@@ -23247,8 +23340,6 @@
               </w:rPr>
               <w:t>Bathroom</w:t>
             </w:r>
-            <w:bookmarkStart w:id="0" w:name="_GoBack"/>
-            <w:bookmarkEnd w:id="0"/>
           </w:p>
           <w:p>
             <w:pPr>
@@ -23265,15 +23356,13 @@
               </w:rPr>
               <w:t xml:space="preserve">Name: </w:t>
             </w:r>
-            <w:proofErr w:type="spellStart"/>
-            <w:r>
-              <w:rPr>
-                <w:rFonts w:ascii="Times New Roman" w:hAnsi="Times New Roman" w:cs="Times New Roman"/>
-                <w:lang w:val="en-US"/>
-              </w:rPr>
-              <w:t>Candelabro</w:t>
-            </w:r>
-            <w:proofErr w:type="spellEnd"/>
+            <w:r>
+              <w:rPr>
+                <w:rFonts w:ascii="Times New Roman" w:hAnsi="Times New Roman" w:cs="Times New Roman"/>
+                <w:lang w:val="en-US"/>
+              </w:rPr>
+              <w:t>Ring</w:t>
+            </w:r>
           </w:p>
           <w:p>
             <w:pPr>
@@ -23605,21 +23694,49 @@
               <w:rPr>
                 <w:rFonts w:ascii="Times New Roman" w:hAnsi="Times New Roman" w:cs="Times New Roman"/>
               </w:rPr>
-              <w:t>-Habitación, false</w:t>
-            </w:r>
-          </w:p>
-          <w:p>
-            <w:pPr>
-              <w:jc w:val="both"/>
-              <w:rPr>
-                <w:rFonts w:ascii="Times New Roman" w:hAnsi="Times New Roman" w:cs="Times New Roman"/>
-              </w:rPr>
-            </w:pPr>
-            <w:r>
-              <w:rPr>
-                <w:rFonts w:ascii="Times New Roman" w:hAnsi="Times New Roman" w:cs="Times New Roman"/>
-              </w:rPr>
-              <w:t>-Cocina, false</w:t>
+              <w:t>-</w:t>
+            </w:r>
+            <w:proofErr w:type="spellStart"/>
+            <w:r>
+              <w:rPr>
+                <w:rFonts w:ascii="Times New Roman" w:hAnsi="Times New Roman" w:cs="Times New Roman"/>
+              </w:rPr>
+              <w:t>Room</w:t>
+            </w:r>
+            <w:proofErr w:type="spellEnd"/>
+            <w:r>
+              <w:rPr>
+                <w:rFonts w:ascii="Times New Roman" w:hAnsi="Times New Roman" w:cs="Times New Roman"/>
+              </w:rPr>
+              <w:t>, false</w:t>
+            </w:r>
+          </w:p>
+          <w:p>
+            <w:pPr>
+              <w:jc w:val="both"/>
+              <w:rPr>
+                <w:rFonts w:ascii="Times New Roman" w:hAnsi="Times New Roman" w:cs="Times New Roman"/>
+              </w:rPr>
+            </w:pPr>
+            <w:r>
+              <w:rPr>
+                <w:rFonts w:ascii="Times New Roman" w:hAnsi="Times New Roman" w:cs="Times New Roman"/>
+              </w:rPr>
+              <w:t>-</w:t>
+            </w:r>
+            <w:proofErr w:type="spellStart"/>
+            <w:r>
+              <w:rPr>
+                <w:rFonts w:ascii="Times New Roman" w:hAnsi="Times New Roman" w:cs="Times New Roman"/>
+              </w:rPr>
+              <w:t>Kitchen</w:t>
+            </w:r>
+            <w:proofErr w:type="spellEnd"/>
+            <w:r>
+              <w:rPr>
+                <w:rFonts w:ascii="Times New Roman" w:hAnsi="Times New Roman" w:cs="Times New Roman"/>
+              </w:rPr>
+              <w:t>, false</w:t>
             </w:r>
           </w:p>
           <w:p>
@@ -23647,35 +23764,103 @@
               <w:rPr>
                 <w:rFonts w:ascii="Times New Roman" w:hAnsi="Times New Roman" w:cs="Times New Roman"/>
               </w:rPr>
-              <w:t>-Cocina, Cucharon, 300000</w:t>
-            </w:r>
-          </w:p>
-          <w:p>
-            <w:pPr>
-              <w:jc w:val="both"/>
-              <w:rPr>
-                <w:rFonts w:ascii="Times New Roman" w:hAnsi="Times New Roman" w:cs="Times New Roman"/>
-              </w:rPr>
-            </w:pPr>
-            <w:r>
-              <w:rPr>
-                <w:rFonts w:ascii="Times New Roman" w:hAnsi="Times New Roman" w:cs="Times New Roman"/>
-              </w:rPr>
-              <w:t>-Habitación, Candelabro, 20000</w:t>
-            </w:r>
-          </w:p>
-          <w:p>
-            <w:pPr>
-              <w:jc w:val="both"/>
-              <w:rPr>
-                <w:rFonts w:ascii="Times New Roman" w:hAnsi="Times New Roman" w:cs="Times New Roman"/>
-              </w:rPr>
-            </w:pPr>
-            <w:r>
-              <w:rPr>
-                <w:rFonts w:ascii="Times New Roman" w:hAnsi="Times New Roman" w:cs="Times New Roman"/>
-              </w:rPr>
-              <w:t>-Cocina, Cuchillo 40000</w:t>
+              <w:t>-</w:t>
+            </w:r>
+            <w:proofErr w:type="spellStart"/>
+            <w:r>
+              <w:rPr>
+                <w:rFonts w:ascii="Times New Roman" w:hAnsi="Times New Roman" w:cs="Times New Roman"/>
+              </w:rPr>
+              <w:t>Kitchen</w:t>
+            </w:r>
+            <w:proofErr w:type="spellEnd"/>
+            <w:r>
+              <w:rPr>
+                <w:rFonts w:ascii="Times New Roman" w:hAnsi="Times New Roman" w:cs="Times New Roman"/>
+              </w:rPr>
+              <w:t xml:space="preserve">, </w:t>
+            </w:r>
+            <w:r>
+              <w:rPr>
+                <w:rFonts w:ascii="Times New Roman" w:hAnsi="Times New Roman" w:cs="Times New Roman"/>
+              </w:rPr>
+              <w:t>Treas1, 30000</w:t>
+            </w:r>
+          </w:p>
+          <w:p>
+            <w:pPr>
+              <w:jc w:val="both"/>
+              <w:rPr>
+                <w:rFonts w:ascii="Times New Roman" w:hAnsi="Times New Roman" w:cs="Times New Roman"/>
+              </w:rPr>
+            </w:pPr>
+            <w:r>
+              <w:rPr>
+                <w:rFonts w:ascii="Times New Roman" w:hAnsi="Times New Roman" w:cs="Times New Roman"/>
+              </w:rPr>
+              <w:t>-</w:t>
+            </w:r>
+            <w:proofErr w:type="spellStart"/>
+            <w:r>
+              <w:rPr>
+                <w:rFonts w:ascii="Times New Roman" w:hAnsi="Times New Roman" w:cs="Times New Roman"/>
+              </w:rPr>
+              <w:t>Room</w:t>
+            </w:r>
+            <w:proofErr w:type="spellEnd"/>
+            <w:r>
+              <w:rPr>
+                <w:rFonts w:ascii="Times New Roman" w:hAnsi="Times New Roman" w:cs="Times New Roman"/>
+              </w:rPr>
+              <w:t>, Ring</w:t>
+            </w:r>
+            <w:r>
+              <w:rPr>
+                <w:rFonts w:ascii="Times New Roman" w:hAnsi="Times New Roman" w:cs="Times New Roman"/>
+              </w:rPr>
+              <w:t>, 20000</w:t>
+            </w:r>
+          </w:p>
+          <w:p>
+            <w:pPr>
+              <w:jc w:val="both"/>
+              <w:rPr>
+                <w:rFonts w:ascii="Times New Roman" w:hAnsi="Times New Roman" w:cs="Times New Roman"/>
+              </w:rPr>
+            </w:pPr>
+            <w:r>
+              <w:rPr>
+                <w:rFonts w:ascii="Times New Roman" w:hAnsi="Times New Roman" w:cs="Times New Roman"/>
+              </w:rPr>
+              <w:t>-</w:t>
+            </w:r>
+            <w:proofErr w:type="spellStart"/>
+            <w:r>
+              <w:rPr>
+                <w:rFonts w:ascii="Times New Roman" w:hAnsi="Times New Roman" w:cs="Times New Roman"/>
+              </w:rPr>
+              <w:t>Kitchen</w:t>
+            </w:r>
+            <w:proofErr w:type="spellEnd"/>
+            <w:r>
+              <w:rPr>
+                <w:rFonts w:ascii="Times New Roman" w:hAnsi="Times New Roman" w:cs="Times New Roman"/>
+              </w:rPr>
+              <w:t xml:space="preserve">, </w:t>
+            </w:r>
+            <w:proofErr w:type="spellStart"/>
+            <w:r>
+              <w:rPr>
+                <w:rFonts w:ascii="Times New Roman" w:hAnsi="Times New Roman" w:cs="Times New Roman"/>
+              </w:rPr>
+              <w:t>Knife</w:t>
+            </w:r>
+            <w:proofErr w:type="spellEnd"/>
+            <w:r>
+              <w:rPr>
+                <w:rFonts w:ascii="Times New Roman" w:hAnsi="Times New Roman" w:cs="Times New Roman"/>
+              </w:rPr>
+              <w:t xml:space="preserve"> 40000</w:t>
             </w:r>
           </w:p>
         </w:tc>
@@ -23927,8 +24112,16 @@
               <w:rPr>
                 <w:rFonts w:ascii="Times New Roman" w:hAnsi="Times New Roman" w:cs="Times New Roman"/>
               </w:rPr>
-              <w:t>El mismo que en el caso 1 pero se elimina luego de la implementación la Habitación</w:t>
-            </w:r>
+              <w:t xml:space="preserve">El mismo que en el caso 1 pero se elimina luego de la implementación la </w:t>
+            </w:r>
+            <w:proofErr w:type="spellStart"/>
+            <w:r>
+              <w:rPr>
+                <w:rFonts w:ascii="Times New Roman" w:hAnsi="Times New Roman" w:cs="Times New Roman"/>
+              </w:rPr>
+              <w:t>Room</w:t>
+            </w:r>
+            <w:proofErr w:type="spellEnd"/>
           </w:p>
         </w:tc>
         <w:tc>
@@ -24177,8 +24370,30 @@
               <w:rPr>
                 <w:rFonts w:ascii="Times New Roman" w:hAnsi="Times New Roman" w:cs="Times New Roman"/>
               </w:rPr>
-              <w:t>El mismo que el caso 1 pero no se añade el tesoro de la habitación y se elimina la habitación</w:t>
-            </w:r>
+              <w:t xml:space="preserve">El mismo que el caso 1 pero no se añade el tesoro de la </w:t>
+            </w:r>
+            <w:proofErr w:type="spellStart"/>
+            <w:r>
+              <w:rPr>
+                <w:rFonts w:ascii="Times New Roman" w:hAnsi="Times New Roman" w:cs="Times New Roman"/>
+              </w:rPr>
+              <w:t>Room</w:t>
+            </w:r>
+            <w:proofErr w:type="spellEnd"/>
+            <w:r>
+              <w:rPr>
+                <w:rFonts w:ascii="Times New Roman" w:hAnsi="Times New Roman" w:cs="Times New Roman"/>
+              </w:rPr>
+              <w:t xml:space="preserve"> y se elimina la </w:t>
+            </w:r>
+            <w:proofErr w:type="spellStart"/>
+            <w:r>
+              <w:rPr>
+                <w:rFonts w:ascii="Times New Roman" w:hAnsi="Times New Roman" w:cs="Times New Roman"/>
+              </w:rPr>
+              <w:t>Room</w:t>
+            </w:r>
+            <w:proofErr w:type="spellEnd"/>
           </w:p>
         </w:tc>
         <w:tc>
@@ -24302,8 +24517,30 @@
               <w:rPr>
                 <w:rFonts w:ascii="Times New Roman" w:hAnsi="Times New Roman" w:cs="Times New Roman"/>
               </w:rPr>
-              <w:t>El mismo que el anterior pero implementado bajo matriz de adyacencia y se elimina la habitación</w:t>
-            </w:r>
+              <w:t xml:space="preserve">El mismo que el caso 1 pero no se añade el tesoro de la </w:t>
+            </w:r>
+            <w:proofErr w:type="spellStart"/>
+            <w:r>
+              <w:rPr>
+                <w:rFonts w:ascii="Times New Roman" w:hAnsi="Times New Roman" w:cs="Times New Roman"/>
+              </w:rPr>
+              <w:t>Room</w:t>
+            </w:r>
+            <w:proofErr w:type="spellEnd"/>
+            <w:r>
+              <w:rPr>
+                <w:rFonts w:ascii="Times New Roman" w:hAnsi="Times New Roman" w:cs="Times New Roman"/>
+              </w:rPr>
+              <w:t xml:space="preserve"> y se elimina la </w:t>
+            </w:r>
+            <w:proofErr w:type="spellStart"/>
+            <w:r>
+              <w:rPr>
+                <w:rFonts w:ascii="Times New Roman" w:hAnsi="Times New Roman" w:cs="Times New Roman"/>
+              </w:rPr>
+              <w:t>Room</w:t>
+            </w:r>
+            <w:proofErr w:type="spellEnd"/>
           </w:p>
         </w:tc>
         <w:tc>

</xml_diff>